<commit_message>
Add word count to citation certification
</commit_message>
<xml_diff>
--- a/extra-attachments/citation-certification.docx
+++ b/extra-attachments/citation-certification.docx
@@ -75,8 +75,6 @@
         </w:rPr>
         <w:t>.</w:t>
       </w:r>
-      <w:bookmarkStart w:id="0" w:name="_GoBack"/>
-      <w:bookmarkEnd w:id="0"/>
     </w:p>
     <w:p>
       <w:pPr>
@@ -126,7 +124,7 @@
                     <pic:cNvPicPr/>
                   </pic:nvPicPr>
                   <pic:blipFill>
-                    <a:blip r:embed="rId5" cstate="print">
+                    <a:blip r:embed="rId7" cstate="print">
                       <a:extLst>
                         <a:ext uri="{28A0092B-C50C-407E-A947-70E740481C1C}">
                           <a14:useLocalDpi xmlns:a14="http://schemas.microsoft.com/office/drawing/2010/main" val="0"/>
@@ -270,11 +268,29 @@
           <w:sz w:val="24"/>
           <w:lang w:val="en-US"/>
         </w:rPr>
-        <w:t xml:space="preserve">Total number of words: </w:t>
+        <w:t>Total number of words:</w:t>
+      </w:r>
+      <w:bookmarkStart w:id="0" w:name="_GoBack"/>
+      <w:bookmarkEnd w:id="0"/>
+      <w:r>
+        <w:rPr>
+          <w:rFonts w:ascii="Times New Roman" w:hAnsi="Times New Roman"/>
+          <w:sz w:val="24"/>
+          <w:lang w:val="en-US"/>
+        </w:rPr>
+        <w:t xml:space="preserve"> </w:t>
+      </w:r>
+      <w:r>
+        <w:rPr>
+          <w:rFonts w:ascii="Times New Roman" w:hAnsi="Times New Roman"/>
+          <w:sz w:val="24"/>
+          <w:lang w:val="en-US"/>
+        </w:rPr>
+        <w:t>19,537</w:t>
       </w:r>
     </w:p>
     <w:sectPr>
-      <w:footerReference w:type="default" r:id="rId6"/>
+      <w:footerReference w:type="default" r:id="rId8"/>
       <w:pgSz w:w="11900" w:h="16840" w:code="9"/>
       <w:pgMar w:top="1418" w:right="1418" w:bottom="1418" w:left="1418" w:header="709" w:footer="975" w:gutter="0"/>
       <w:cols w:space="708"/>
@@ -283,6 +299,31 @@
     </w:sectPr>
   </w:body>
 </w:document>
+</file>
+
+<file path=word/endnotes.xml><?xml version="1.0" encoding="utf-8"?>
+<w:endnotes xmlns:wpc="http://schemas.microsoft.com/office/word/2010/wordprocessingCanvas" xmlns:mo="http://schemas.microsoft.com/office/mac/office/2008/main" xmlns:mc="http://schemas.openxmlformats.org/markup-compatibility/2006" xmlns:mv="urn:schemas-microsoft-com:mac:vml" xmlns:o="urn:schemas-microsoft-com:office:office" xmlns:r="http://schemas.openxmlformats.org/officeDocument/2006/relationships" xmlns:m="http://schemas.openxmlformats.org/officeDocument/2006/math" xmlns:v="urn:schemas-microsoft-com:vml" xmlns:wp14="http://schemas.microsoft.com/office/word/2010/wordprocessingDrawing" xmlns:wp="http://schemas.openxmlformats.org/drawingml/2006/wordprocessingDrawing" xmlns:w10="urn:schemas-microsoft-com:office:word" xmlns:w="http://schemas.openxmlformats.org/wordprocessingml/2006/main" xmlns:w14="http://schemas.microsoft.com/office/word/2010/wordml" xmlns:wpg="http://schemas.microsoft.com/office/word/2010/wordprocessingGroup" xmlns:wpi="http://schemas.microsoft.com/office/word/2010/wordprocessingInk" xmlns:wne="http://schemas.microsoft.com/office/word/2006/wordml" xmlns:wps="http://schemas.microsoft.com/office/word/2010/wordprocessingShape" mc:Ignorable="w14 wp14">
+  <w:endnote w:type="separator" w:id="-1">
+    <w:p>
+      <w:pPr>
+        <w:spacing w:after="0"/>
+      </w:pPr>
+      <w:r>
+        <w:separator/>
+      </w:r>
+    </w:p>
+  </w:endnote>
+  <w:endnote w:type="continuationSeparator" w:id="0">
+    <w:p>
+      <w:pPr>
+        <w:spacing w:after="0"/>
+      </w:pPr>
+      <w:r>
+        <w:continuationSeparator/>
+      </w:r>
+    </w:p>
+  </w:endnote>
+</w:endnotes>
 </file>
 
 <file path=word/footer1.xml><?xml version="1.0" encoding="utf-8"?>
@@ -394,7 +435,7 @@
                               <w:color w:val="0093D3"/>
                               <w:sz w:val="18"/>
                             </w:rPr>
-                            <w:t>22/05/16</w:t>
+                            <w:t>23/05/16</w:t>
                           </w:r>
                           <w:r>
                             <w:rPr>
@@ -410,6 +451,7 @@
                               <w:lang w:val="en-US"/>
                             </w:rPr>
                             <w:tab/>
+                            <w:t>Student number:</w:t>
                           </w:r>
                           <w:r>
                             <w:rPr>
@@ -417,39 +459,7 @@
                               <w:sz w:val="18"/>
                               <w:lang w:val="en-US"/>
                             </w:rPr>
-                            <w:t>Student</w:t>
-                          </w:r>
-                          <w:r>
-                            <w:rPr>
-                              <w:color w:val="0093D3"/>
-                              <w:sz w:val="18"/>
-                              <w:lang w:val="en-US"/>
-                            </w:rPr>
-                            <w:t xml:space="preserve"> </w:t>
-                          </w:r>
-                          <w:r>
-                            <w:rPr>
-                              <w:color w:val="0093D3"/>
-                              <w:sz w:val="18"/>
-                              <w:lang w:val="en-US"/>
-                            </w:rPr>
-                            <w:t>number:</w:t>
-                          </w:r>
-                          <w:r>
-                            <w:rPr>
-                              <w:color w:val="0093D3"/>
-                              <w:sz w:val="18"/>
-                              <w:lang w:val="en-US"/>
-                            </w:rPr>
-                            <w:t xml:space="preserve"> </w:t>
-                          </w:r>
-                          <w:r>
-                            <w:rPr>
-                              <w:color w:val="0093D3"/>
-                              <w:sz w:val="18"/>
-                              <w:lang w:val="en-US"/>
-                            </w:rPr>
-                            <w:t>700766</w:t>
+                            <w:t xml:space="preserve"> 700766</w:t>
                           </w:r>
                           <w:r>
                             <w:rPr>
@@ -466,8 +476,18 @@
                               <w:sz w:val="18"/>
                               <w:lang w:val="en-US"/>
                             </w:rPr>
-                            <w:t>Evaluating and comparing strategies for continuous delivery of microservices</w:t>
-                          </w:r>
+                            <w:t xml:space="preserve">Evaluating and comparing strategies for continuous delivery of </w:t>
+                          </w:r>
+                          <w:proofErr w:type="spellStart"/>
+                          <w:r>
+                            <w:rPr>
+                              <w:color w:val="0093D3"/>
+                              <w:sz w:val="18"/>
+                              <w:lang w:val="en-US"/>
+                            </w:rPr>
+                            <w:t>microservices</w:t>
+                          </w:r>
+                          <w:proofErr w:type="spellEnd"/>
                           <w:r>
                             <w:rPr>
                               <w:color w:val="0093D3"/>
@@ -610,7 +630,7 @@
                         <w:color w:val="0093D3"/>
                         <w:sz w:val="18"/>
                       </w:rPr>
-                      <w:t>22/05/16</w:t>
+                      <w:t>23/05/16</w:t>
                     </w:r>
                     <w:r>
                       <w:rPr>
@@ -626,6 +646,7 @@
                         <w:lang w:val="en-US"/>
                       </w:rPr>
                       <w:tab/>
+                      <w:t>Student number:</w:t>
                     </w:r>
                     <w:r>
                       <w:rPr>
@@ -633,39 +654,7 @@
                         <w:sz w:val="18"/>
                         <w:lang w:val="en-US"/>
                       </w:rPr>
-                      <w:t>Student</w:t>
-                    </w:r>
-                    <w:r>
-                      <w:rPr>
-                        <w:color w:val="0093D3"/>
-                        <w:sz w:val="18"/>
-                        <w:lang w:val="en-US"/>
-                      </w:rPr>
-                      <w:t xml:space="preserve"> </w:t>
-                    </w:r>
-                    <w:r>
-                      <w:rPr>
-                        <w:color w:val="0093D3"/>
-                        <w:sz w:val="18"/>
-                        <w:lang w:val="en-US"/>
-                      </w:rPr>
-                      <w:t>number:</w:t>
-                    </w:r>
-                    <w:r>
-                      <w:rPr>
-                        <w:color w:val="0093D3"/>
-                        <w:sz w:val="18"/>
-                        <w:lang w:val="en-US"/>
-                      </w:rPr>
-                      <w:t xml:space="preserve"> </w:t>
-                    </w:r>
-                    <w:r>
-                      <w:rPr>
-                        <w:color w:val="0093D3"/>
-                        <w:sz w:val="18"/>
-                        <w:lang w:val="en-US"/>
-                      </w:rPr>
-                      <w:t>700766</w:t>
+                      <w:t xml:space="preserve"> 700766</w:t>
                     </w:r>
                     <w:r>
                       <w:rPr>
@@ -682,8 +671,18 @@
                         <w:sz w:val="18"/>
                         <w:lang w:val="en-US"/>
                       </w:rPr>
-                      <w:t>Evaluating and comparing strategies for continuous delivery of microservices</w:t>
-                    </w:r>
+                      <w:t xml:space="preserve">Evaluating and comparing strategies for continuous delivery of </w:t>
+                    </w:r>
+                    <w:proofErr w:type="spellStart"/>
+                    <w:r>
+                      <w:rPr>
+                        <w:color w:val="0093D3"/>
+                        <w:sz w:val="18"/>
+                        <w:lang w:val="en-US"/>
+                      </w:rPr>
+                      <w:t>microservices</w:t>
+                    </w:r>
+                    <w:proofErr w:type="spellEnd"/>
                     <w:r>
                       <w:rPr>
                         <w:color w:val="0093D3"/>
@@ -866,6 +865,31 @@
     </w:r>
   </w:p>
 </w:ftr>
+</file>
+
+<file path=word/footnotes.xml><?xml version="1.0" encoding="utf-8"?>
+<w:footnotes xmlns:wpc="http://schemas.microsoft.com/office/word/2010/wordprocessingCanvas" xmlns:mo="http://schemas.microsoft.com/office/mac/office/2008/main" xmlns:mc="http://schemas.openxmlformats.org/markup-compatibility/2006" xmlns:mv="urn:schemas-microsoft-com:mac:vml" xmlns:o="urn:schemas-microsoft-com:office:office" xmlns:r="http://schemas.openxmlformats.org/officeDocument/2006/relationships" xmlns:m="http://schemas.openxmlformats.org/officeDocument/2006/math" xmlns:v="urn:schemas-microsoft-com:vml" xmlns:wp14="http://schemas.microsoft.com/office/word/2010/wordprocessingDrawing" xmlns:wp="http://schemas.openxmlformats.org/drawingml/2006/wordprocessingDrawing" xmlns:w10="urn:schemas-microsoft-com:office:word" xmlns:w="http://schemas.openxmlformats.org/wordprocessingml/2006/main" xmlns:w14="http://schemas.microsoft.com/office/word/2010/wordml" xmlns:wpg="http://schemas.microsoft.com/office/word/2010/wordprocessingGroup" xmlns:wpi="http://schemas.microsoft.com/office/word/2010/wordprocessingInk" xmlns:wne="http://schemas.microsoft.com/office/word/2006/wordml" xmlns:wps="http://schemas.microsoft.com/office/word/2010/wordprocessingShape" mc:Ignorable="w14 wp14">
+  <w:footnote w:type="separator" w:id="-1">
+    <w:p>
+      <w:pPr>
+        <w:spacing w:after="0"/>
+      </w:pPr>
+      <w:r>
+        <w:separator/>
+      </w:r>
+    </w:p>
+  </w:footnote>
+  <w:footnote w:type="continuationSeparator" w:id="0">
+    <w:p>
+      <w:pPr>
+        <w:spacing w:after="0"/>
+      </w:pPr>
+      <w:r>
+        <w:continuationSeparator/>
+      </w:r>
+    </w:p>
+  </w:footnote>
+</w:footnotes>
 </file>
 
 <file path=word/styles.xml><?xml version="1.0" encoding="utf-8"?>
@@ -1089,6 +1113,38 @@
       <w:rFonts w:ascii="Calibri" w:eastAsia="Times New Roman" w:hAnsi="Calibri" w:cs="Times New Roman"/>
       <w:color w:val="151515"/>
       <w:sz w:val="18"/>
+      <w:lang w:val="nb-NO"/>
+    </w:rPr>
+  </w:style>
+  <w:style w:type="paragraph" w:styleId="BalloonText">
+    <w:name w:val="Balloon Text"/>
+    <w:basedOn w:val="Normal"/>
+    <w:link w:val="BalloonTextChar"/>
+    <w:uiPriority w:val="99"/>
+    <w:semiHidden/>
+    <w:unhideWhenUsed/>
+    <w:rsid w:val="00AE5B9D"/>
+    <w:pPr>
+      <w:spacing w:after="0"/>
+    </w:pPr>
+    <w:rPr>
+      <w:rFonts w:ascii="Lucida Grande" w:hAnsi="Lucida Grande"/>
+      <w:sz w:val="18"/>
+      <w:szCs w:val="18"/>
+    </w:rPr>
+  </w:style>
+  <w:style w:type="character" w:customStyle="1" w:styleId="BalloonTextChar">
+    <w:name w:val="Balloon Text Char"/>
+    <w:basedOn w:val="DefaultParagraphFont"/>
+    <w:link w:val="BalloonText"/>
+    <w:uiPriority w:val="99"/>
+    <w:semiHidden/>
+    <w:rsid w:val="00AE5B9D"/>
+    <w:rPr>
+      <w:rFonts w:ascii="Lucida Grande" w:eastAsia="Times New Roman" w:hAnsi="Lucida Grande" w:cs="Times New Roman"/>
+      <w:color w:val="151515"/>
+      <w:sz w:val="18"/>
+      <w:szCs w:val="18"/>
       <w:lang w:val="nb-NO"/>
     </w:rPr>
   </w:style>
@@ -1316,6 +1372,38 @@
       <w:rFonts w:ascii="Calibri" w:eastAsia="Times New Roman" w:hAnsi="Calibri" w:cs="Times New Roman"/>
       <w:color w:val="151515"/>
       <w:sz w:val="18"/>
+      <w:lang w:val="nb-NO"/>
+    </w:rPr>
+  </w:style>
+  <w:style w:type="paragraph" w:styleId="BalloonText">
+    <w:name w:val="Balloon Text"/>
+    <w:basedOn w:val="Normal"/>
+    <w:link w:val="BalloonTextChar"/>
+    <w:uiPriority w:val="99"/>
+    <w:semiHidden/>
+    <w:unhideWhenUsed/>
+    <w:rsid w:val="00AE5B9D"/>
+    <w:pPr>
+      <w:spacing w:after="0"/>
+    </w:pPr>
+    <w:rPr>
+      <w:rFonts w:ascii="Lucida Grande" w:hAnsi="Lucida Grande"/>
+      <w:sz w:val="18"/>
+      <w:szCs w:val="18"/>
+    </w:rPr>
+  </w:style>
+  <w:style w:type="character" w:customStyle="1" w:styleId="BalloonTextChar">
+    <w:name w:val="Balloon Text Char"/>
+    <w:basedOn w:val="DefaultParagraphFont"/>
+    <w:link w:val="BalloonText"/>
+    <w:uiPriority w:val="99"/>
+    <w:semiHidden/>
+    <w:rsid w:val="00AE5B9D"/>
+    <w:rPr>
+      <w:rFonts w:ascii="Lucida Grande" w:eastAsia="Times New Roman" w:hAnsi="Lucida Grande" w:cs="Times New Roman"/>
+      <w:color w:val="151515"/>
+      <w:sz w:val="18"/>
+      <w:szCs w:val="18"/>
       <w:lang w:val="nb-NO"/>
     </w:rPr>
   </w:style>

</xml_diff>

<commit_message>
Fix dumb image size and delete a rambling paragraph
</commit_message>
<xml_diff>
--- a/extra-attachments/citation-certification.docx
+++ b/extra-attachments/citation-certification.docx
@@ -268,26 +268,26 @@
           <w:sz w:val="24"/>
           <w:lang w:val="en-US"/>
         </w:rPr>
-        <w:t>Total number of words:</w:t>
+        <w:t xml:space="preserve">Total number of words: </w:t>
+      </w:r>
+      <w:r>
+        <w:rPr>
+          <w:rFonts w:ascii="Times New Roman" w:hAnsi="Times New Roman"/>
+          <w:sz w:val="24"/>
+          <w:lang w:val="en-US"/>
+        </w:rPr>
+        <w:t>19,</w:t>
+      </w:r>
+      <w:r>
+        <w:rPr>
+          <w:rFonts w:ascii="Times New Roman" w:hAnsi="Times New Roman"/>
+          <w:sz w:val="24"/>
+          <w:lang w:val="en-US"/>
+        </w:rPr>
+        <w:t>430</w:t>
       </w:r>
       <w:bookmarkStart w:id="0" w:name="_GoBack"/>
       <w:bookmarkEnd w:id="0"/>
-      <w:r>
-        <w:rPr>
-          <w:rFonts w:ascii="Times New Roman" w:hAnsi="Times New Roman"/>
-          <w:sz w:val="24"/>
-          <w:lang w:val="en-US"/>
-        </w:rPr>
-        <w:t xml:space="preserve"> </w:t>
-      </w:r>
-      <w:r>
-        <w:rPr>
-          <w:rFonts w:ascii="Times New Roman" w:hAnsi="Times New Roman"/>
-          <w:sz w:val="24"/>
-          <w:lang w:val="en-US"/>
-        </w:rPr>
-        <w:t>19,537</w:t>
-      </w:r>
     </w:p>
     <w:sectPr>
       <w:footerReference w:type="default" r:id="rId8"/>
@@ -476,18 +476,8 @@
                               <w:sz w:val="18"/>
                               <w:lang w:val="en-US"/>
                             </w:rPr>
-                            <w:t xml:space="preserve">Evaluating and comparing strategies for continuous delivery of </w:t>
-                          </w:r>
-                          <w:proofErr w:type="spellStart"/>
-                          <w:r>
-                            <w:rPr>
-                              <w:color w:val="0093D3"/>
-                              <w:sz w:val="18"/>
-                              <w:lang w:val="en-US"/>
-                            </w:rPr>
-                            <w:t>microservices</w:t>
-                          </w:r>
-                          <w:proofErr w:type="spellEnd"/>
+                            <w:t>Evaluating and comparing strategies for continuous delivery of microservices</w:t>
+                          </w:r>
                           <w:r>
                             <w:rPr>
                               <w:color w:val="0093D3"/>
@@ -671,18 +661,8 @@
                         <w:sz w:val="18"/>
                         <w:lang w:val="en-US"/>
                       </w:rPr>
-                      <w:t xml:space="preserve">Evaluating and comparing strategies for continuous delivery of </w:t>
-                    </w:r>
-                    <w:proofErr w:type="spellStart"/>
-                    <w:r>
-                      <w:rPr>
-                        <w:color w:val="0093D3"/>
-                        <w:sz w:val="18"/>
-                        <w:lang w:val="en-US"/>
-                      </w:rPr>
-                      <w:t>microservices</w:t>
-                    </w:r>
-                    <w:proofErr w:type="spellEnd"/>
+                      <w:t>Evaluating and comparing strategies for continuous delivery of microservices</w:t>
+                    </w:r>
                     <w:r>
                       <w:rPr>
                         <w:color w:val="0093D3"/>

</xml_diff>